<commit_message>
Analysis for Jun A17
</commit_message>
<xml_diff>
--- a/docs/quarto/index.docx
+++ b/docs/quarto/index.docx
@@ -1291,7 +1291,7 @@
         </w:numPr>
       </w:pPr>
       <w:r>
-        <w:t xml:space="preserve">Mean Charge ($): 75661</w:t>
+        <w:t xml:space="preserve">Mean Charge ($): 65800</w:t>
       </w:r>
     </w:p>
     <w:p>
@@ -1302,7 +1302,7 @@
         </w:numPr>
       </w:pPr>
       <w:r>
-        <w:t xml:space="preserve">Mean Charge (95% CI): 71786 to 79537</w:t>
+        <w:t xml:space="preserve">Mean Charge (95% CI): 64161 to 67439</w:t>
       </w:r>
     </w:p>
     <w:bookmarkEnd w:id="24"/>

</xml_diff>